<commit_message>
Airlock Methods: Complete:  ~ AirLock  ~ openOuterDoor  ~ isOuterDoorClosed  ~ isInnerDoorClosed ToDo:  ~ closeOuterDoor  ~ openInnerDoor  ~ closeInnerDoor  ~ equaliseWithCabinPressure  ~ equaliseWithEnviromentPressure  ~ toggleOperationMode
</commit_message>
<xml_diff>
--- a/AA AirLock Software Specs.docx
+++ b/AA AirLock Software Specs.docx
@@ -1590,7 +1590,7 @@
           <w:sz w:val="22"/>
           <w:shd w:fill="auto" w:val="clear"/>
         </w:rPr>
-        <w:t xml:space="preserve">boolean isInManualMode();</w:t>
+        <w:t xml:space="preserve">boolean isOuterDoorOpen();</w:t>
       </w:r>
     </w:p>
     <w:p>
@@ -1616,7 +1616,7 @@
           <w:sz w:val="22"/>
           <w:shd w:fill="auto" w:val="clear"/>
         </w:rPr>
-        <w:t xml:space="preserve">returns true if operationState is MANUAL otherwise false</w:t>
+        <w:t xml:space="preserve">returns true if outer door is OPEN otherwise false</w:t>
       </w:r>
     </w:p>
     <w:p>
@@ -1642,7 +1642,7 @@
           <w:sz w:val="22"/>
           <w:shd w:fill="auto" w:val="clear"/>
         </w:rPr>
-        <w:t xml:space="preserve">boolean isInAutoMode();</w:t>
+        <w:t xml:space="preserve">boolean isInnerDoorOpen();</w:t>
       </w:r>
     </w:p>
     <w:p>
@@ -1668,387 +1668,8 @@
           <w:sz w:val="22"/>
           <w:shd w:fill="auto" w:val="clear"/>
         </w:rPr>
-        <w:t xml:space="preserve">returns true if operationState is AUTO otherwise false</w:t>
-      </w:r>
-    </w:p>
-    <w:p>
-      <w:pPr>
-        <w:spacing w:before="0" w:after="0" w:line="240"/>
-        <w:ind w:right="0" w:left="0" w:firstLine="0"/>
-        <w:jc w:val="left"/>
-        <w:rPr>
-          <w:rFonts w:ascii="Courier New" w:hAnsi="Courier New" w:cs="Courier New" w:eastAsia="Courier New"/>
-          <w:color w:val="auto"/>
-          <w:spacing w:val="0"/>
-          <w:position w:val="0"/>
-          <w:sz w:val="22"/>
-          <w:shd w:fill="auto" w:val="clear"/>
-        </w:rPr>
-      </w:pPr>
-      <w:r>
-        <w:rPr>
-          <w:rFonts w:ascii="Courier New" w:hAnsi="Courier New" w:cs="Courier New" w:eastAsia="Courier New"/>
-          <w:color w:val="auto"/>
-          <w:spacing w:val="0"/>
-          <w:position w:val="0"/>
-          <w:sz w:val="22"/>
-          <w:shd w:fill="auto" w:val="clear"/>
-        </w:rPr>
-        <w:t xml:space="preserve">boolean isInManualMode();</w:t>
-      </w:r>
-    </w:p>
-    <w:p>
-      <w:pPr>
-        <w:spacing w:before="0" w:after="160" w:line="240"/>
-        <w:ind w:right="0" w:left="0" w:firstLine="720"/>
-        <w:jc w:val="left"/>
-        <w:rPr>
-          <w:rFonts w:ascii="Calibri" w:hAnsi="Calibri" w:cs="Calibri" w:eastAsia="Calibri"/>
-          <w:color w:val="auto"/>
-          <w:spacing w:val="0"/>
-          <w:position w:val="0"/>
-          <w:sz w:val="22"/>
-          <w:shd w:fill="auto" w:val="clear"/>
-        </w:rPr>
-      </w:pPr>
-      <w:r>
-        <w:rPr>
-          <w:rFonts w:ascii="Calibri" w:hAnsi="Calibri" w:cs="Calibri" w:eastAsia="Calibri"/>
-          <w:color w:val="auto"/>
-          <w:spacing w:val="0"/>
-          <w:position w:val="0"/>
-          <w:sz w:val="22"/>
-          <w:shd w:fill="auto" w:val="clear"/>
-        </w:rPr>
-        <w:t xml:space="preserve">returns true if operationState is AUTO otherwise false</w:t>
-      </w:r>
-    </w:p>
-    <w:p>
-      <w:pPr>
-        <w:spacing w:before="0" w:after="0" w:line="240"/>
-        <w:ind w:right="0" w:left="0" w:firstLine="0"/>
-        <w:jc w:val="left"/>
-        <w:rPr>
-          <w:rFonts w:ascii="Courier New" w:hAnsi="Courier New" w:cs="Courier New" w:eastAsia="Courier New"/>
-          <w:color w:val="auto"/>
-          <w:spacing w:val="0"/>
-          <w:position w:val="0"/>
-          <w:sz w:val="22"/>
-          <w:shd w:fill="auto" w:val="clear"/>
-        </w:rPr>
-      </w:pPr>
-      <w:r>
-        <w:rPr>
-          <w:rFonts w:ascii="Courier New" w:hAnsi="Courier New" w:cs="Courier New" w:eastAsia="Courier New"/>
-          <w:color w:val="auto"/>
-          <w:spacing w:val="0"/>
-          <w:position w:val="0"/>
-          <w:sz w:val="22"/>
-          <w:shd w:fill="auto" w:val="clear"/>
-        </w:rPr>
-        <w:t xml:space="preserve">boolean isOuterDoorClosed();</w:t>
-      </w:r>
-    </w:p>
-    <w:p>
-      <w:pPr>
-        <w:spacing w:before="0" w:after="160" w:line="240"/>
-        <w:ind w:right="0" w:left="0" w:firstLine="720"/>
-        <w:jc w:val="left"/>
-        <w:rPr>
-          <w:rFonts w:ascii="Calibri" w:hAnsi="Calibri" w:cs="Calibri" w:eastAsia="Calibri"/>
-          <w:color w:val="auto"/>
-          <w:spacing w:val="0"/>
-          <w:position w:val="0"/>
-          <w:sz w:val="22"/>
-          <w:shd w:fill="auto" w:val="clear"/>
-        </w:rPr>
-      </w:pPr>
-      <w:r>
-        <w:rPr>
-          <w:rFonts w:ascii="Calibri" w:hAnsi="Calibri" w:cs="Calibri" w:eastAsia="Calibri"/>
-          <w:color w:val="auto"/>
-          <w:spacing w:val="0"/>
-          <w:position w:val="0"/>
-          <w:sz w:val="22"/>
-          <w:shd w:fill="auto" w:val="clear"/>
-        </w:rPr>
-        <w:t xml:space="preserve">returns true if outer door is CLOSED otherwise false</w:t>
-      </w:r>
-    </w:p>
-    <w:p>
-      <w:pPr>
-        <w:spacing w:before="0" w:after="0" w:line="240"/>
-        <w:ind w:right="0" w:left="0" w:firstLine="0"/>
-        <w:jc w:val="left"/>
-        <w:rPr>
-          <w:rFonts w:ascii="Courier New" w:hAnsi="Courier New" w:cs="Courier New" w:eastAsia="Courier New"/>
-          <w:color w:val="auto"/>
-          <w:spacing w:val="0"/>
-          <w:position w:val="0"/>
-          <w:sz w:val="22"/>
-          <w:shd w:fill="auto" w:val="clear"/>
-        </w:rPr>
-      </w:pPr>
-      <w:r>
-        <w:rPr>
-          <w:rFonts w:ascii="Courier New" w:hAnsi="Courier New" w:cs="Courier New" w:eastAsia="Courier New"/>
-          <w:color w:val="auto"/>
-          <w:spacing w:val="0"/>
-          <w:position w:val="0"/>
-          <w:sz w:val="22"/>
-          <w:shd w:fill="auto" w:val="clear"/>
-        </w:rPr>
-        <w:t xml:space="preserve">boolean isOuterDoorOpen();</w:t>
-      </w:r>
-    </w:p>
-    <w:p>
-      <w:pPr>
-        <w:spacing w:before="0" w:after="160" w:line="240"/>
-        <w:ind w:right="0" w:left="0" w:firstLine="720"/>
-        <w:jc w:val="left"/>
-        <w:rPr>
-          <w:rFonts w:ascii="Calibri" w:hAnsi="Calibri" w:cs="Calibri" w:eastAsia="Calibri"/>
-          <w:color w:val="auto"/>
-          <w:spacing w:val="0"/>
-          <w:position w:val="0"/>
-          <w:sz w:val="22"/>
-          <w:shd w:fill="auto" w:val="clear"/>
-        </w:rPr>
-      </w:pPr>
-      <w:r>
-        <w:rPr>
-          <w:rFonts w:ascii="Calibri" w:hAnsi="Calibri" w:cs="Calibri" w:eastAsia="Calibri"/>
-          <w:color w:val="auto"/>
-          <w:spacing w:val="0"/>
-          <w:position w:val="0"/>
-          <w:sz w:val="22"/>
-          <w:shd w:fill="auto" w:val="clear"/>
-        </w:rPr>
-        <w:t xml:space="preserve">returns true if outer door is OPEN otherwise false</w:t>
-      </w:r>
-    </w:p>
-    <w:p>
-      <w:pPr>
-        <w:spacing w:before="0" w:after="0" w:line="240"/>
-        <w:ind w:right="0" w:left="0" w:firstLine="0"/>
-        <w:jc w:val="left"/>
-        <w:rPr>
-          <w:rFonts w:ascii="Courier New" w:hAnsi="Courier New" w:cs="Courier New" w:eastAsia="Courier New"/>
-          <w:color w:val="auto"/>
-          <w:spacing w:val="0"/>
-          <w:position w:val="0"/>
-          <w:sz w:val="22"/>
-          <w:shd w:fill="auto" w:val="clear"/>
-        </w:rPr>
-      </w:pPr>
-      <w:r>
-        <w:rPr>
-          <w:rFonts w:ascii="Courier New" w:hAnsi="Courier New" w:cs="Courier New" w:eastAsia="Courier New"/>
-          <w:color w:val="auto"/>
-          <w:spacing w:val="0"/>
-          <w:position w:val="0"/>
-          <w:sz w:val="22"/>
-          <w:shd w:fill="auto" w:val="clear"/>
-        </w:rPr>
-        <w:t xml:space="preserve">boolean isInnerDoorClosed();</w:t>
-      </w:r>
-    </w:p>
-    <w:p>
-      <w:pPr>
-        <w:spacing w:before="0" w:after="160" w:line="240"/>
-        <w:ind w:right="0" w:left="0" w:firstLine="720"/>
-        <w:jc w:val="left"/>
-        <w:rPr>
-          <w:rFonts w:ascii="Calibri" w:hAnsi="Calibri" w:cs="Calibri" w:eastAsia="Calibri"/>
-          <w:color w:val="auto"/>
-          <w:spacing w:val="0"/>
-          <w:position w:val="0"/>
-          <w:sz w:val="22"/>
-          <w:shd w:fill="auto" w:val="clear"/>
-        </w:rPr>
-      </w:pPr>
-      <w:r>
-        <w:rPr>
-          <w:rFonts w:ascii="Calibri" w:hAnsi="Calibri" w:cs="Calibri" w:eastAsia="Calibri"/>
-          <w:color w:val="auto"/>
-          <w:spacing w:val="0"/>
-          <w:position w:val="0"/>
-          <w:sz w:val="22"/>
-          <w:shd w:fill="auto" w:val="clear"/>
-        </w:rPr>
-        <w:t xml:space="preserve">returns true if inner door is CLOSED otherwise false</w:t>
-      </w:r>
-    </w:p>
-    <w:p>
-      <w:pPr>
-        <w:spacing w:before="0" w:after="0" w:line="240"/>
-        <w:ind w:right="0" w:left="0" w:firstLine="0"/>
-        <w:jc w:val="left"/>
-        <w:rPr>
-          <w:rFonts w:ascii="Courier New" w:hAnsi="Courier New" w:cs="Courier New" w:eastAsia="Courier New"/>
-          <w:color w:val="auto"/>
-          <w:spacing w:val="0"/>
-          <w:position w:val="0"/>
-          <w:sz w:val="22"/>
-          <w:shd w:fill="auto" w:val="clear"/>
-        </w:rPr>
-      </w:pPr>
-      <w:r>
-        <w:rPr>
-          <w:rFonts w:ascii="Courier New" w:hAnsi="Courier New" w:cs="Courier New" w:eastAsia="Courier New"/>
-          <w:color w:val="auto"/>
-          <w:spacing w:val="0"/>
-          <w:position w:val="0"/>
-          <w:sz w:val="22"/>
-          <w:shd w:fill="auto" w:val="clear"/>
-        </w:rPr>
-        <w:t xml:space="preserve">boolean isInnerDoorOpen();</w:t>
-      </w:r>
-    </w:p>
-    <w:p>
-      <w:pPr>
-        <w:spacing w:before="0" w:after="160" w:line="240"/>
-        <w:ind w:right="0" w:left="0" w:firstLine="720"/>
-        <w:jc w:val="left"/>
-        <w:rPr>
-          <w:rFonts w:ascii="Calibri" w:hAnsi="Calibri" w:cs="Calibri" w:eastAsia="Calibri"/>
-          <w:color w:val="auto"/>
-          <w:spacing w:val="0"/>
-          <w:position w:val="0"/>
-          <w:sz w:val="22"/>
-          <w:shd w:fill="auto" w:val="clear"/>
-        </w:rPr>
-      </w:pPr>
-      <w:r>
-        <w:rPr>
-          <w:rFonts w:ascii="Calibri" w:hAnsi="Calibri" w:cs="Calibri" w:eastAsia="Calibri"/>
-          <w:color w:val="auto"/>
-          <w:spacing w:val="0"/>
-          <w:position w:val="0"/>
-          <w:sz w:val="22"/>
-          <w:shd w:fill="auto" w:val="clear"/>
-        </w:rPr>
         <w:t xml:space="preserve">returns true if inner door is OPEN otherwise false</w:t>
       </w:r>
-    </w:p>
-    <w:p>
-      <w:pPr>
-        <w:spacing w:before="0" w:after="0" w:line="240"/>
-        <w:ind w:right="0" w:left="0" w:firstLine="0"/>
-        <w:jc w:val="left"/>
-        <w:rPr>
-          <w:rFonts w:ascii="Courier New" w:hAnsi="Courier New" w:cs="Courier New" w:eastAsia="Courier New"/>
-          <w:color w:val="auto"/>
-          <w:spacing w:val="0"/>
-          <w:position w:val="0"/>
-          <w:sz w:val="22"/>
-          <w:shd w:fill="auto" w:val="clear"/>
-        </w:rPr>
-      </w:pPr>
-      <w:r>
-        <w:rPr>
-          <w:rFonts w:ascii="Courier New" w:hAnsi="Courier New" w:cs="Courier New" w:eastAsia="Courier New"/>
-          <w:color w:val="auto"/>
-          <w:spacing w:val="0"/>
-          <w:position w:val="0"/>
-          <w:sz w:val="22"/>
-          <w:shd w:fill="auto" w:val="clear"/>
-        </w:rPr>
-        <w:t xml:space="preserve">boolean isSealed();</w:t>
-      </w:r>
-    </w:p>
-    <w:p>
-      <w:pPr>
-        <w:spacing w:before="0" w:after="160" w:line="240"/>
-        <w:ind w:right="0" w:left="0" w:firstLine="720"/>
-        <w:jc w:val="left"/>
-        <w:rPr>
-          <w:rFonts w:ascii="Calibri" w:hAnsi="Calibri" w:cs="Calibri" w:eastAsia="Calibri"/>
-          <w:color w:val="auto"/>
-          <w:spacing w:val="0"/>
-          <w:position w:val="0"/>
-          <w:sz w:val="22"/>
-          <w:shd w:fill="auto" w:val="clear"/>
-        </w:rPr>
-      </w:pPr>
-      <w:r>
-        <w:rPr>
-          <w:rFonts w:ascii="Calibri" w:hAnsi="Calibri" w:cs="Calibri" w:eastAsia="Calibri"/>
-          <w:color w:val="auto"/>
-          <w:spacing w:val="0"/>
-          <w:position w:val="0"/>
-          <w:sz w:val="22"/>
-          <w:shd w:fill="auto" w:val="clear"/>
-        </w:rPr>
-        <w:t xml:space="preserve">returns true if airlock is SEALED</w:t>
-      </w:r>
-    </w:p>
-    <w:p>
-      <w:pPr>
-        <w:spacing w:before="0" w:after="0" w:line="240"/>
-        <w:ind w:right="0" w:left="0" w:firstLine="0"/>
-        <w:jc w:val="left"/>
-        <w:rPr>
-          <w:rFonts w:ascii="Courier New" w:hAnsi="Courier New" w:cs="Courier New" w:eastAsia="Courier New"/>
-          <w:color w:val="auto"/>
-          <w:spacing w:val="0"/>
-          <w:position w:val="0"/>
-          <w:sz w:val="22"/>
-          <w:shd w:fill="auto" w:val="clear"/>
-        </w:rPr>
-      </w:pPr>
-      <w:r>
-        <w:rPr>
-          <w:rFonts w:ascii="Courier New" w:hAnsi="Courier New" w:cs="Courier New" w:eastAsia="Courier New"/>
-          <w:color w:val="auto"/>
-          <w:spacing w:val="0"/>
-          <w:position w:val="0"/>
-          <w:sz w:val="22"/>
-          <w:shd w:fill="auto" w:val="clear"/>
-        </w:rPr>
-        <w:t xml:space="preserve">boolean isUnsealed();</w:t>
-      </w:r>
-    </w:p>
-    <w:p>
-      <w:pPr>
-        <w:spacing w:before="0" w:after="160" w:line="240"/>
-        <w:ind w:right="0" w:left="0" w:firstLine="720"/>
-        <w:jc w:val="left"/>
-        <w:rPr>
-          <w:rFonts w:ascii="Calibri" w:hAnsi="Calibri" w:cs="Calibri" w:eastAsia="Calibri"/>
-          <w:color w:val="auto"/>
-          <w:spacing w:val="0"/>
-          <w:position w:val="0"/>
-          <w:sz w:val="22"/>
-          <w:shd w:fill="auto" w:val="clear"/>
-        </w:rPr>
-      </w:pPr>
-      <w:r>
-        <w:rPr>
-          <w:rFonts w:ascii="Calibri" w:hAnsi="Calibri" w:cs="Calibri" w:eastAsia="Calibri"/>
-          <w:color w:val="auto"/>
-          <w:spacing w:val="0"/>
-          <w:position w:val="0"/>
-          <w:sz w:val="22"/>
-          <w:shd w:fill="auto" w:val="clear"/>
-        </w:rPr>
-        <w:t xml:space="preserve">returns true if airlock is UNSEALED</w:t>
-      </w:r>
-    </w:p>
-    <w:p>
-      <w:pPr>
-        <w:spacing w:before="0" w:after="160" w:line="259"/>
-        <w:ind w:right="0" w:left="0" w:firstLine="0"/>
-        <w:jc w:val="left"/>
-        <w:rPr>
-          <w:rFonts w:ascii="Calibri" w:hAnsi="Calibri" w:cs="Calibri" w:eastAsia="Calibri"/>
-          <w:color w:val="auto"/>
-          <w:spacing w:val="0"/>
-          <w:position w:val="0"/>
-          <w:sz w:val="22"/>
-          <w:shd w:fill="auto" w:val="clear"/>
-        </w:rPr>
-      </w:pPr>
     </w:p>
     <w:p>
       <w:pPr>

</xml_diff>